<commit_message>
Added assets spreadsheet, updated GDD
</commit_message>
<xml_diff>
--- a/Planning/Game Design Document.docx
+++ b/Planning/Game Design Document.docx
@@ -6,204 +6,264 @@
       <w:pPr>
         <w:pStyle w:val="Title"/>
         <w:jc w:val="center"/>
-      </w:pPr>
-      <w:bookmarkStart w:id="0" w:name="_gjdgxs" w:colFirst="0" w:colLast="0"/>
+        <w:rPr>
+          <w:sz w:val="36"/>
+          <w:szCs w:val="36"/>
+        </w:rPr>
+      </w:pPr>
+      <w:r>
+        <w:t>Simmer</w:t>
+      </w:r>
+      <w:r>
+        <w:br/>
+      </w:r>
+      <w:r>
+        <w:rPr>
+          <w:sz w:val="36"/>
+          <w:szCs w:val="36"/>
+        </w:rPr>
+        <w:t>Dating App Simulator</w:t>
+      </w:r>
+    </w:p>
+    <w:p/>
+    <w:p>
+      <w:pPr>
+        <w:jc w:val="center"/>
+      </w:pPr>
+      <w:r>
+        <w:t>A Short Dating App Social Psychology Visual Novel</w:t>
+      </w:r>
+    </w:p>
+    <w:p>
+      <w:pPr>
+        <w:jc w:val="center"/>
+      </w:pPr>
+      <w:r>
+        <w:t>Final Project for Psych 180, AY2324 1S</w:t>
+      </w:r>
+    </w:p>
+    <w:p>
+      <w:pPr>
+        <w:jc w:val="center"/>
+      </w:pPr>
+      <w:r>
+        <w:t xml:space="preserve">Aljo San Pedro </w:t>
+      </w:r>
+    </w:p>
+    <w:p>
+      <w:pPr>
+        <w:pStyle w:val="Heading2"/>
+      </w:pPr>
+      <w:bookmarkStart w:id="0" w:name="_blr0dn7bfjuc" w:colFirst="0" w:colLast="0"/>
+      <w:bookmarkStart w:id="1" w:name="_c368hundqw2v" w:colFirst="0" w:colLast="0"/>
       <w:bookmarkEnd w:id="0"/>
-      <w:r>
-        <w:t>“</w:t>
-      </w:r>
-      <w:r>
-        <w:t>Simmer</w:t>
-      </w:r>
-      <w:r>
-        <w:t>”</w:t>
-      </w:r>
-    </w:p>
-    <w:p>
-      <w:pPr>
-        <w:jc w:val="center"/>
-        <w:rPr>
-          <w:b/>
-        </w:rPr>
-      </w:pPr>
-      <w:r>
-        <w:rPr>
-          <w:b/>
-        </w:rPr>
-        <w:t>A Short Dating App Social Psychology Visual Novel</w:t>
-      </w:r>
-      <w:r>
-        <w:rPr>
-          <w:b/>
-        </w:rPr>
-        <w:t xml:space="preserve"> </w:t>
-      </w:r>
-    </w:p>
-    <w:p>
-      <w:pPr>
-        <w:jc w:val="center"/>
-      </w:pPr>
-      <w:r>
-        <w:rPr>
-          <w:b/>
-        </w:rPr>
-        <w:t>Final Project for Psych 180, AY2324 1S</w:t>
-      </w:r>
-    </w:p>
-    <w:p>
-      <w:pPr>
-        <w:jc w:val="center"/>
-      </w:pPr>
+      <w:bookmarkEnd w:id="1"/>
+      <w:r>
+        <w:t>Game Identity / Mantra:</w:t>
+      </w:r>
+    </w:p>
+    <w:p>
+      <w:r>
+        <w:t>Explor</w:t>
+      </w:r>
+      <w:r>
+        <w:t>e</w:t>
+      </w:r>
+      <w:r>
+        <w:t xml:space="preserve"> the social psychology of dating apps </w:t>
+      </w:r>
+      <w:r>
+        <w:t xml:space="preserve">through </w:t>
+      </w:r>
+      <w:r>
+        <w:t xml:space="preserve">a </w:t>
+      </w:r>
+      <w:r>
+        <w:t xml:space="preserve">short replayable </w:t>
+      </w:r>
+      <w:r>
+        <w:t xml:space="preserve">experience </w:t>
+      </w:r>
+      <w:r>
+        <w:t xml:space="preserve">that integrates </w:t>
+      </w:r>
+      <w:r>
+        <w:t xml:space="preserve">concepts from </w:t>
+      </w:r>
+      <w:r>
+        <w:t xml:space="preserve">the </w:t>
+      </w:r>
+      <w:r>
+        <w:t>major topics of self, attraction and close relationships, and persuasion.</w:t>
+      </w:r>
     </w:p>
     <w:p>
       <w:pPr>
         <w:pStyle w:val="Heading2"/>
       </w:pPr>
-      <w:bookmarkStart w:id="1" w:name="_blr0dn7bfjuc" w:colFirst="0" w:colLast="0"/>
-      <w:bookmarkStart w:id="2" w:name="_c368hundqw2v" w:colFirst="0" w:colLast="0"/>
-      <w:bookmarkEnd w:id="1"/>
+      <w:bookmarkStart w:id="2" w:name="_1fob9te" w:colFirst="0" w:colLast="0"/>
       <w:bookmarkEnd w:id="2"/>
       <w:r>
-        <w:t>Game Identity / Mantra:</w:t>
-      </w:r>
-    </w:p>
-    <w:p>
-      <w:pPr>
-        <w:jc w:val="both"/>
-      </w:pPr>
-      <w:r>
-        <w:t>Exploring the social psychology of dating apps in a digestible experience through the major topics of the self, attraction and close relationships, and persuasion.</w:t>
-      </w:r>
-    </w:p>
+        <w:t>Design Pillars:</w:t>
+      </w:r>
+    </w:p>
+    <w:tbl>
+      <w:tblPr>
+        <w:tblStyle w:val="TableGrid"/>
+        <w:tblW w:w="0" w:type="auto"/>
+        <w:tblBorders>
+          <w:top w:val="none" w:sz="0" w:space="0" w:color="auto"/>
+          <w:left w:val="none" w:sz="0" w:space="0" w:color="auto"/>
+          <w:bottom w:val="none" w:sz="0" w:space="0" w:color="auto"/>
+          <w:right w:val="none" w:sz="0" w:space="0" w:color="auto"/>
+          <w:insideH w:val="none" w:sz="0" w:space="0" w:color="auto"/>
+          <w:insideV w:val="none" w:sz="0" w:space="0" w:color="auto"/>
+        </w:tblBorders>
+        <w:tblLook w:val="04A0" w:firstRow="1" w:lastRow="0" w:firstColumn="1" w:lastColumn="0" w:noHBand="0" w:noVBand="1"/>
+      </w:tblPr>
+      <w:tblGrid>
+        <w:gridCol w:w="4675"/>
+        <w:gridCol w:w="4675"/>
+      </w:tblGrid>
+      <w:tr>
+        <w:tc>
+          <w:tcPr>
+            <w:tcW w:w="4675" w:type="dxa"/>
+          </w:tcPr>
+          <w:p>
+            <w:pPr>
+              <w:jc w:val="center"/>
+            </w:pPr>
+            <w:r>
+              <w:t>Short</w:t>
+            </w:r>
+          </w:p>
+          <w:p>
+            <w:pPr>
+              <w:jc w:val="center"/>
+            </w:pPr>
+          </w:p>
+        </w:tc>
+        <w:tc>
+          <w:tcPr>
+            <w:tcW w:w="4675" w:type="dxa"/>
+          </w:tcPr>
+          <w:p>
+            <w:pPr>
+              <w:jc w:val="center"/>
+            </w:pPr>
+            <w:r>
+              <w:t>Replayable</w:t>
+            </w:r>
+          </w:p>
+        </w:tc>
+      </w:tr>
+      <w:tr>
+        <w:tc>
+          <w:tcPr>
+            <w:tcW w:w="4675" w:type="dxa"/>
+          </w:tcPr>
+          <w:p>
+            <w:pPr>
+              <w:jc w:val="center"/>
+            </w:pPr>
+            <w:r>
+              <w:t>Informative</w:t>
+            </w:r>
+          </w:p>
+        </w:tc>
+        <w:tc>
+          <w:tcPr>
+            <w:tcW w:w="4675" w:type="dxa"/>
+          </w:tcPr>
+          <w:p>
+            <w:pPr>
+              <w:jc w:val="center"/>
+            </w:pPr>
+            <w:r>
+              <w:t>Polished</w:t>
+            </w:r>
+          </w:p>
+        </w:tc>
+      </w:tr>
+    </w:tbl>
     <w:p>
       <w:pPr>
         <w:pStyle w:val="Heading2"/>
       </w:pPr>
-      <w:bookmarkStart w:id="3" w:name="_1fob9te" w:colFirst="0" w:colLast="0"/>
+      <w:bookmarkStart w:id="3" w:name="_3znysh7" w:colFirst="0" w:colLast="0"/>
       <w:bookmarkEnd w:id="3"/>
       <w:r>
-        <w:t>Design Pillars:</w:t>
-      </w:r>
-    </w:p>
-    <w:p>
-      <w:pPr>
-        <w:numPr>
-          <w:ilvl w:val="0"/>
-          <w:numId w:val="1"/>
-        </w:numPr>
-      </w:pPr>
-      <w:r>
-        <w:t>Short</w:t>
-      </w:r>
-    </w:p>
-    <w:p>
-      <w:pPr>
-        <w:numPr>
-          <w:ilvl w:val="0"/>
-          <w:numId w:val="1"/>
-        </w:numPr>
-      </w:pPr>
-      <w:r>
-        <w:t>Educational</w:t>
-      </w:r>
-    </w:p>
-    <w:p>
-      <w:pPr>
-        <w:numPr>
-          <w:ilvl w:val="0"/>
-          <w:numId w:val="1"/>
-        </w:numPr>
-      </w:pPr>
-      <w:r>
-        <w:t>Replayable</w:t>
+        <w:t>Genre/Story/Mechanics Summary:</w:t>
       </w:r>
     </w:p>
     <w:p>
       <w:pPr>
         <w:pStyle w:val="Heading2"/>
       </w:pPr>
-      <w:bookmarkStart w:id="4" w:name="_3znysh7" w:colFirst="0" w:colLast="0"/>
+      <w:bookmarkStart w:id="4" w:name="_2et92p0" w:colFirst="0" w:colLast="0"/>
       <w:bookmarkEnd w:id="4"/>
       <w:r>
-        <w:t>Genre/Story/Mechanics Summary:</w:t>
-      </w:r>
-    </w:p>
-    <w:p>
-      <w:r>
-        <w:t>A conveyor belt is stationed in the middle of the screen. Bags enter from an entry point constantly, passing through until reaching a baggage carousel where passengers claim bags.</w:t>
-      </w:r>
-    </w:p>
-    <w:p>
-      <w:r>
-        <w:t>There’s a guide at the beginning of each day, telling you to look out for bags with certain features that you must get rid of immediately.</w:t>
+        <w:t xml:space="preserve">Features: </w:t>
+      </w:r>
+    </w:p>
+    <w:p>
+      <w:r>
+        <w:t>List the cool features or unique elements that you want to include in your game.</w:t>
       </w:r>
     </w:p>
     <w:p>
       <w:pPr>
         <w:pStyle w:val="Heading2"/>
       </w:pPr>
-      <w:bookmarkStart w:id="5" w:name="_2et92p0" w:colFirst="0" w:colLast="0"/>
+      <w:bookmarkStart w:id="5" w:name="_tyjcwt" w:colFirst="0" w:colLast="0"/>
       <w:bookmarkEnd w:id="5"/>
       <w:r>
-        <w:t xml:space="preserve">Features: </w:t>
-      </w:r>
-    </w:p>
-    <w:p>
-      <w:r>
-        <w:t>List the cool features or unique elements that you want to include in your game.</w:t>
+        <w:t xml:space="preserve">Interface: </w:t>
+      </w:r>
+    </w:p>
+    <w:p>
+      <w:r>
+        <w:t>List the player input method, the controls, and how the player interacts with your game.</w:t>
       </w:r>
     </w:p>
     <w:p>
       <w:pPr>
         <w:pStyle w:val="Heading2"/>
       </w:pPr>
-      <w:bookmarkStart w:id="6" w:name="_tyjcwt" w:colFirst="0" w:colLast="0"/>
+      <w:bookmarkStart w:id="6" w:name="_3dy6vkm" w:colFirst="0" w:colLast="0"/>
       <w:bookmarkEnd w:id="6"/>
       <w:r>
-        <w:t xml:space="preserve">Interface: </w:t>
-      </w:r>
-    </w:p>
-    <w:p>
-      <w:r>
-        <w:t>List the player input method, the controls, and how the player interacts with your game.</w:t>
+        <w:t xml:space="preserve">Art Style: </w:t>
+      </w:r>
+    </w:p>
+    <w:p>
+      <w:r>
+        <w:t xml:space="preserve">Include references to lots of images and games that have a similar aesthetic to what you're trying to achieve. </w:t>
       </w:r>
     </w:p>
     <w:p>
       <w:pPr>
         <w:pStyle w:val="Heading2"/>
       </w:pPr>
-      <w:bookmarkStart w:id="7" w:name="_3dy6vkm" w:colFirst="0" w:colLast="0"/>
+      <w:bookmarkStart w:id="7" w:name="_1t3h5sf" w:colFirst="0" w:colLast="0"/>
       <w:bookmarkEnd w:id="7"/>
       <w:r>
-        <w:t xml:space="preserve">Art Style: </w:t>
-      </w:r>
-    </w:p>
-    <w:p>
-      <w:r>
-        <w:t xml:space="preserve">Include references to lots of images and games that have a similar aesthetic to what you're trying to achieve. </w:t>
+        <w:lastRenderedPageBreak/>
+        <w:t xml:space="preserve">Music/Sound: </w:t>
+      </w:r>
+    </w:p>
+    <w:p>
+      <w:r>
+        <w:t>Include links to music and sound design similar to What you're trying to achieve. You can also list the emotional responses that the sound should invoke in the player.</w:t>
       </w:r>
     </w:p>
     <w:p>
       <w:pPr>
         <w:pStyle w:val="Heading2"/>
       </w:pPr>
-      <w:bookmarkStart w:id="8" w:name="_1t3h5sf" w:colFirst="0" w:colLast="0"/>
+      <w:bookmarkStart w:id="8" w:name="_4d34og8" w:colFirst="0" w:colLast="0"/>
       <w:bookmarkEnd w:id="8"/>
-      <w:r>
-        <w:t xml:space="preserve">Music/Sound: </w:t>
-      </w:r>
-    </w:p>
-    <w:p>
-      <w:r>
-        <w:t>Include links to music and sound design similar to What you're trying to achieve. You can also list the emotional responses that the sound should invoke in the player.</w:t>
-      </w:r>
-    </w:p>
-    <w:p>
-      <w:pPr>
-        <w:pStyle w:val="Heading2"/>
-      </w:pPr>
-      <w:bookmarkStart w:id="9" w:name="_4d34og8" w:colFirst="0" w:colLast="0"/>
-      <w:bookmarkEnd w:id="9"/>
       <w:r>
         <w:t xml:space="preserve">Development Roadmap / Launch Criteria: </w:t>
       </w:r>
@@ -275,7 +335,6 @@
               <w:rPr>
                 <w:b/>
               </w:rPr>
-              <w:lastRenderedPageBreak/>
               <w:t>Milestone 1:</w:t>
             </w:r>
             <w:r>
@@ -337,14 +396,7 @@
           </w:p>
           <w:p>
             <w:r>
-              <w:rPr>
-                <w:b/>
-                <w:color w:val="FF0000"/>
-              </w:rPr>
-              <w:t>Launch Day:</w:t>
-            </w:r>
-            <w:r>
-              <w:t xml:space="preserve"> 0/0/00</w:t>
+              <w:t>Launch Day: 0/0/00</w:t>
             </w:r>
           </w:p>
         </w:tc>
@@ -366,9 +418,6 @@
 <w:endnotes xmlns:wpc="http://schemas.microsoft.com/office/word/2010/wordprocessingCanvas" xmlns:cx="http://schemas.microsoft.com/office/drawing/2014/chartex" xmlns:cx1="http://schemas.microsoft.com/office/drawing/2015/9/8/chartex" xmlns:cx2="http://schemas.microsoft.com/office/drawing/2015/10/21/chartex" xmlns:cx3="http://schemas.microsoft.com/office/drawing/2016/5/9/chartex" xmlns:cx4="http://schemas.microsoft.com/office/drawing/2016/5/10/chartex" xmlns:cx5="http://schemas.microsoft.com/office/drawing/2016/5/11/chartex" xmlns:cx6="http://schemas.microsoft.com/office/drawing/2016/5/12/chartex" xmlns:cx7="http://schemas.microsoft.com/office/drawing/2016/5/13/chartex" xmlns:cx8="http://schemas.microsoft.com/office/drawing/2016/5/14/chartex" xmlns:mc="http://schemas.openxmlformats.org/markup-compatibility/2006" xmlns:aink="http://schemas.microsoft.com/office/drawing/2016/ink" xmlns:am3d="http://schemas.microsoft.com/office/drawing/2017/model3d" xmlns:o="urn:schemas-microsoft-com:office:office" xmlns:oel="http://schemas.microsoft.com/office/2019/extlst" xmlns:r="http://schemas.openxmlformats.org/officeDocument/2006/relationships" xmlns:m="http://schemas.openxmlformats.org/officeDocument/2006/math" xmlns:v="urn:schemas-microsoft-com:vml" xmlns:wp14="http://schemas.microsoft.com/office/word/2010/wordprocessingDrawing" xmlns:wp="http://schemas.openxmlformats.org/drawingml/2006/wordprocessingDrawing" xmlns:w10="urn:schemas-microsoft-com:office:word" xmlns:w="http://schemas.openxmlformats.org/wordprocessingml/2006/main" xmlns:w14="http://schemas.microsoft.com/office/word/2010/wordml" xmlns:w15="http://schemas.microsoft.com/office/word/2012/wordml" xmlns:w16cex="http://schemas.microsoft.com/office/word/2018/wordml/cex" xmlns:w16cid="http://schemas.microsoft.com/office/word/2016/wordml/cid" xmlns:w16="http://schemas.microsoft.com/office/word/2018/wordml" xmlns:w16sdtdh="http://schemas.microsoft.com/office/word/2020/wordml/sdtdatahash" xmlns:w16se="http://schemas.microsoft.com/office/word/2015/wordml/symex" xmlns:wpg="http://schemas.microsoft.com/office/word/2010/wordprocessingGroup" xmlns:wpi="http://schemas.microsoft.com/office/word/2010/wordprocessingInk" xmlns:wne="http://schemas.microsoft.com/office/word/2006/wordml" xmlns:wps="http://schemas.microsoft.com/office/word/2010/wordprocessingShape" mc:Ignorable="w14 w15 w16se w16cid w16 w16cex w16sdtdh wp14">
   <w:endnote w:type="separator" w:id="-1">
     <w:p>
-      <w:pPr>
-        <w:spacing w:line="240" w:lineRule="auto"/>
-      </w:pPr>
       <w:r>
         <w:separator/>
       </w:r>
@@ -376,9 +425,6 @@
   </w:endnote>
   <w:endnote w:type="continuationSeparator" w:id="0">
     <w:p>
-      <w:pPr>
-        <w:spacing w:line="240" w:lineRule="auto"/>
-      </w:pPr>
       <w:r>
         <w:continuationSeparator/>
       </w:r>
@@ -391,7 +437,6 @@
 <w:ftr xmlns:wpc="http://schemas.microsoft.com/office/word/2010/wordprocessingCanvas" xmlns:cx="http://schemas.microsoft.com/office/drawing/2014/chartex" xmlns:cx1="http://schemas.microsoft.com/office/drawing/2015/9/8/chartex" xmlns:cx2="http://schemas.microsoft.com/office/drawing/2015/10/21/chartex" xmlns:cx3="http://schemas.microsoft.com/office/drawing/2016/5/9/chartex" xmlns:cx4="http://schemas.microsoft.com/office/drawing/2016/5/10/chartex" xmlns:cx5="http://schemas.microsoft.com/office/drawing/2016/5/11/chartex" xmlns:cx6="http://schemas.microsoft.com/office/drawing/2016/5/12/chartex" xmlns:cx7="http://schemas.microsoft.com/office/drawing/2016/5/13/chartex" xmlns:cx8="http://schemas.microsoft.com/office/drawing/2016/5/14/chartex" xmlns:mc="http://schemas.openxmlformats.org/markup-compatibility/2006" xmlns:aink="http://schemas.microsoft.com/office/drawing/2016/ink" xmlns:am3d="http://schemas.microsoft.com/office/drawing/2017/model3d" xmlns:o="urn:schemas-microsoft-com:office:office" xmlns:oel="http://schemas.microsoft.com/office/2019/extlst" xmlns:r="http://schemas.openxmlformats.org/officeDocument/2006/relationships" xmlns:m="http://schemas.openxmlformats.org/officeDocument/2006/math" xmlns:v="urn:schemas-microsoft-com:vml" xmlns:wp14="http://schemas.microsoft.com/office/word/2010/wordprocessingDrawing" xmlns:wp="http://schemas.openxmlformats.org/drawingml/2006/wordprocessingDrawing" xmlns:w10="urn:schemas-microsoft-com:office:word" xmlns:w="http://schemas.openxmlformats.org/wordprocessingml/2006/main" xmlns:w14="http://schemas.microsoft.com/office/word/2010/wordml" xmlns:w15="http://schemas.microsoft.com/office/word/2012/wordml" xmlns:w16cex="http://schemas.microsoft.com/office/word/2018/wordml/cex" xmlns:w16cid="http://schemas.microsoft.com/office/word/2016/wordml/cid" xmlns:w16="http://schemas.microsoft.com/office/word/2018/wordml" xmlns:w16sdtdh="http://schemas.microsoft.com/office/word/2020/wordml/sdtdatahash" xmlns:w16se="http://schemas.microsoft.com/office/word/2015/wordml/symex" xmlns:wpg="http://schemas.microsoft.com/office/word/2010/wordprocessingGroup" xmlns:wpi="http://schemas.microsoft.com/office/word/2010/wordprocessingInk" xmlns:wne="http://schemas.microsoft.com/office/word/2006/wordml" xmlns:wps="http://schemas.microsoft.com/office/word/2010/wordprocessingShape" mc:Ignorable="w14 w15 w16se w16cid w16 w16cex w16sdtdh wp14">
   <w:p>
     <w:pPr>
-      <w:jc w:val="right"/>
       <w:rPr>
         <w:color w:val="999999"/>
         <w:sz w:val="16"/>
@@ -449,7 +494,6 @@
   </w:p>
   <w:p>
     <w:pPr>
-      <w:jc w:val="right"/>
       <w:rPr>
         <w:i/>
         <w:sz w:val="16"/>
@@ -508,43 +552,19 @@
     </w:hyperlink>
   </w:p>
   <w:p>
-    <w:pPr>
-      <w:jc w:val="right"/>
-      <w:rPr>
-        <w:i/>
-        <w:color w:val="999999"/>
-        <w:sz w:val="16"/>
-        <w:szCs w:val="16"/>
-      </w:rPr>
-    </w:pPr>
     <w:r>
-      <w:rPr>
-        <w:i/>
-        <w:color w:val="999999"/>
-        <w:sz w:val="16"/>
-        <w:szCs w:val="16"/>
-      </w:rPr>
       <w:t xml:space="preserve">© 2017 Game Dev Underground. Free to use/modify/distribute </w:t>
     </w:r>
     <w:hyperlink r:id="rId4">
       <w:r>
         <w:rPr>
-          <w:i/>
           <w:color w:val="1155CC"/>
-          <w:sz w:val="16"/>
-          <w:szCs w:val="16"/>
           <w:u w:val="single"/>
         </w:rPr>
         <w:t>under CC 4.0</w:t>
       </w:r>
     </w:hyperlink>
     <w:r>
-      <w:rPr>
-        <w:i/>
-        <w:color w:val="999999"/>
-        <w:sz w:val="16"/>
-        <w:szCs w:val="16"/>
-      </w:rPr>
       <w:t>.</w:t>
     </w:r>
   </w:p>
@@ -555,9 +575,6 @@
 <w:footnotes xmlns:wpc="http://schemas.microsoft.com/office/word/2010/wordprocessingCanvas" xmlns:cx="http://schemas.microsoft.com/office/drawing/2014/chartex" xmlns:cx1="http://schemas.microsoft.com/office/drawing/2015/9/8/chartex" xmlns:cx2="http://schemas.microsoft.com/office/drawing/2015/10/21/chartex" xmlns:cx3="http://schemas.microsoft.com/office/drawing/2016/5/9/chartex" xmlns:cx4="http://schemas.microsoft.com/office/drawing/2016/5/10/chartex" xmlns:cx5="http://schemas.microsoft.com/office/drawing/2016/5/11/chartex" xmlns:cx6="http://schemas.microsoft.com/office/drawing/2016/5/12/chartex" xmlns:cx7="http://schemas.microsoft.com/office/drawing/2016/5/13/chartex" xmlns:cx8="http://schemas.microsoft.com/office/drawing/2016/5/14/chartex" xmlns:mc="http://schemas.openxmlformats.org/markup-compatibility/2006" xmlns:aink="http://schemas.microsoft.com/office/drawing/2016/ink" xmlns:am3d="http://schemas.microsoft.com/office/drawing/2017/model3d" xmlns:o="urn:schemas-microsoft-com:office:office" xmlns:oel="http://schemas.microsoft.com/office/2019/extlst" xmlns:r="http://schemas.openxmlformats.org/officeDocument/2006/relationships" xmlns:m="http://schemas.openxmlformats.org/officeDocument/2006/math" xmlns:v="urn:schemas-microsoft-com:vml" xmlns:wp14="http://schemas.microsoft.com/office/word/2010/wordprocessingDrawing" xmlns:wp="http://schemas.openxmlformats.org/drawingml/2006/wordprocessingDrawing" xmlns:w10="urn:schemas-microsoft-com:office:word" xmlns:w="http://schemas.openxmlformats.org/wordprocessingml/2006/main" xmlns:w14="http://schemas.microsoft.com/office/word/2010/wordml" xmlns:w15="http://schemas.microsoft.com/office/word/2012/wordml" xmlns:w16cex="http://schemas.microsoft.com/office/word/2018/wordml/cex" xmlns:w16cid="http://schemas.microsoft.com/office/word/2016/wordml/cid" xmlns:w16="http://schemas.microsoft.com/office/word/2018/wordml" xmlns:w16sdtdh="http://schemas.microsoft.com/office/word/2020/wordml/sdtdatahash" xmlns:w16se="http://schemas.microsoft.com/office/word/2015/wordml/symex" xmlns:wpg="http://schemas.microsoft.com/office/word/2010/wordprocessingGroup" xmlns:wpi="http://schemas.microsoft.com/office/word/2010/wordprocessingInk" xmlns:wne="http://schemas.microsoft.com/office/word/2006/wordml" xmlns:wps="http://schemas.microsoft.com/office/word/2010/wordprocessingShape" mc:Ignorable="w14 w15 w16se w16cid w16 w16cex w16sdtdh wp14">
   <w:footnote w:type="separator" w:id="-1">
     <w:p>
-      <w:pPr>
-        <w:spacing w:line="240" w:lineRule="auto"/>
-      </w:pPr>
       <w:r>
         <w:separator/>
       </w:r>
@@ -565,9 +582,6 @@
   </w:footnote>
   <w:footnote w:type="continuationSeparator" w:id="0">
     <w:p>
-      <w:pPr>
-        <w:spacing w:line="240" w:lineRule="auto"/>
-      </w:pPr>
       <w:r>
         <w:continuationSeparator/>
       </w:r>
@@ -1095,6 +1109,13 @@
   <w:style w:type="paragraph" w:default="1" w:styleId="Normal">
     <w:name w:val="Normal"/>
     <w:qFormat/>
+    <w:rsid w:val="00253918"/>
+    <w:pPr>
+      <w:jc w:val="both"/>
+    </w:pPr>
+    <w:rPr>
+      <w:rFonts w:ascii="JetBrains Mono" w:hAnsi="JetBrains Mono" w:cs="JetBrains Mono"/>
+    </w:rPr>
   </w:style>
   <w:style w:type="paragraph" w:styleId="Heading1">
     <w:name w:val="heading 1"/>
@@ -1282,6 +1303,36 @@
         <w:bottom w:w="100" w:type="dxa"/>
         <w:right w:w="100" w:type="dxa"/>
       </w:tblCellMar>
+    </w:tblPr>
+  </w:style>
+  <w:style w:type="paragraph" w:styleId="ListParagraph">
+    <w:name w:val="List Paragraph"/>
+    <w:basedOn w:val="Normal"/>
+    <w:uiPriority w:val="34"/>
+    <w:qFormat/>
+    <w:rsid w:val="00253918"/>
+    <w:pPr>
+      <w:ind w:left="720"/>
+      <w:contextualSpacing/>
+    </w:pPr>
+  </w:style>
+  <w:style w:type="table" w:styleId="TableGrid">
+    <w:name w:val="Table Grid"/>
+    <w:basedOn w:val="TableNormal"/>
+    <w:uiPriority w:val="39"/>
+    <w:rsid w:val="00253918"/>
+    <w:pPr>
+      <w:spacing w:line="240" w:lineRule="auto"/>
+    </w:pPr>
+    <w:tblPr>
+      <w:tblBorders>
+        <w:top w:val="single" w:sz="4" w:space="0" w:color="auto"/>
+        <w:left w:val="single" w:sz="4" w:space="0" w:color="auto"/>
+        <w:bottom w:val="single" w:sz="4" w:space="0" w:color="auto"/>
+        <w:right w:val="single" w:sz="4" w:space="0" w:color="auto"/>
+        <w:insideH w:val="single" w:sz="4" w:space="0" w:color="auto"/>
+        <w:insideV w:val="single" w:sz="4" w:space="0" w:color="auto"/>
+      </w:tblBorders>
     </w:tblPr>
   </w:style>
 </w:styles>

</xml_diff>